<commit_message>
Atualização no Doc de Requisitos
</commit_message>
<xml_diff>
--- a/Documentos/Documento de Requisitos.docx
+++ b/Documentos/Documento de Requisitos.docx
@@ -1,6 +1,6 @@
 
 <file path=word/document.xml><?xml version="1.0" encoding="utf-8"?>
-<w:document xmlns:wpc="http://schemas.microsoft.com/office/word/2010/wordprocessingCanvas" xmlns:cx="http://schemas.microsoft.com/office/drawing/2014/chartex" xmlns:cx1="http://schemas.microsoft.com/office/drawing/2015/9/8/chartex" xmlns:cx2="http://schemas.microsoft.com/office/drawing/2015/10/21/chartex" xmlns:cx3="http://schemas.microsoft.com/office/drawing/2016/5/9/chartex" xmlns:cx4="http://schemas.microsoft.com/office/drawing/2016/5/10/chartex" xmlns:cx5="http://schemas.microsoft.com/office/drawing/2016/5/11/chartex" xmlns:cx6="http://schemas.microsoft.com/office/drawing/2016/5/12/chartex" xmlns:cx7="http://schemas.microsoft.com/office/drawing/2016/5/13/chartex" xmlns:cx8="http://schemas.microsoft.com/office/drawing/2016/5/14/chartex" xmlns:mc="http://schemas.openxmlformats.org/markup-compatibility/2006" xmlns:aink="http://schemas.microsoft.com/office/drawing/2016/ink" xmlns:am3d="http://schemas.microsoft.com/office/drawing/2017/model3d" xmlns:o="urn:schemas-microsoft-com:office:office" xmlns:r="http://schemas.openxmlformats.org/officeDocument/2006/relationships" xmlns:m="http://schemas.openxmlformats.org/officeDocument/2006/math" xmlns:v="urn:schemas-microsoft-com:vml" xmlns:wp14="http://schemas.microsoft.com/office/word/2010/wordprocessingDrawing" xmlns:wp="http://schemas.openxmlformats.org/drawingml/2006/wordprocessingDrawing" xmlns:w10="urn:schemas-microsoft-com:office:word" xmlns:w="http://schemas.openxmlformats.org/wordprocessingml/2006/main" xmlns:w14="http://schemas.microsoft.com/office/word/2010/wordml" xmlns:w15="http://schemas.microsoft.com/office/word/2012/wordml" xmlns:w16cid="http://schemas.microsoft.com/office/word/2016/wordml/cid" xmlns:w16se="http://schemas.microsoft.com/office/word/2015/wordml/symex" xmlns:wpg="http://schemas.microsoft.com/office/word/2010/wordprocessingGroup" xmlns:wpi="http://schemas.microsoft.com/office/word/2010/wordprocessingInk" xmlns:wne="http://schemas.microsoft.com/office/word/2006/wordml" xmlns:wps="http://schemas.microsoft.com/office/word/2010/wordprocessingShape" mc:Ignorable="w14 w15 w16se w16cid wp14">
+<w:document xmlns:wpc="http://schemas.microsoft.com/office/word/2010/wordprocessingCanvas" xmlns:mc="http://schemas.openxmlformats.org/markup-compatibility/2006" xmlns:o="urn:schemas-microsoft-com:office:office" xmlns:r="http://schemas.openxmlformats.org/officeDocument/2006/relationships" xmlns:m="http://schemas.openxmlformats.org/officeDocument/2006/math" xmlns:v="urn:schemas-microsoft-com:vml" xmlns:wp14="http://schemas.microsoft.com/office/word/2010/wordprocessingDrawing" xmlns:wp="http://schemas.openxmlformats.org/drawingml/2006/wordprocessingDrawing" xmlns:w10="urn:schemas-microsoft-com:office:word" xmlns:w="http://schemas.openxmlformats.org/wordprocessingml/2006/main" xmlns:w14="http://schemas.microsoft.com/office/word/2010/wordml" xmlns:w15="http://schemas.microsoft.com/office/word/2012/wordml" xmlns:wpg="http://schemas.microsoft.com/office/word/2010/wordprocessingGroup" xmlns:wpi="http://schemas.microsoft.com/office/word/2010/wordprocessingInk" xmlns:wne="http://schemas.microsoft.com/office/word/2006/wordml" xmlns:wps="http://schemas.microsoft.com/office/word/2010/wordprocessingShape" mc:Ignorable="w14 w15 wp14">
   <w:body>
     <w:p>
       <w:pPr>
@@ -8,6 +8,8 @@
           <w:rFonts w:ascii="Arial" w:eastAsia="Arial" w:hAnsi="Arial" w:cs="Arial"/>
         </w:rPr>
       </w:pPr>
+      <w:bookmarkStart w:id="0" w:name="_GoBack"/>
+      <w:bookmarkEnd w:id="0"/>
       <w:r>
         <w:rPr>
           <w:rFonts w:ascii="Arial" w:eastAsia="Arial" w:hAnsi="Arial" w:cs="Arial"/>
@@ -260,18 +262,8 @@
           <w:sz w:val="28"/>
           <w:szCs w:val="28"/>
         </w:rPr>
-        <w:t xml:space="preserve">Michele de Oliveira </w:t>
-      </w:r>
-      <w:proofErr w:type="spellStart"/>
-      <w:r>
-        <w:rPr>
-          <w:rFonts w:ascii="Arial" w:eastAsia="Arial" w:hAnsi="Arial" w:cs="Arial"/>
-          <w:sz w:val="28"/>
-          <w:szCs w:val="28"/>
-        </w:rPr>
-        <w:t>Ascoli</w:t>
-      </w:r>
-      <w:proofErr w:type="spellEnd"/>
+        <w:t>Michele de Oliveira Ascoli</w:t>
+      </w:r>
     </w:p>
     <w:p>
       <w:pPr>
@@ -1161,8 +1153,112 @@
               </w:rPr>
               <w:t>.</w:t>
             </w:r>
-            <w:bookmarkStart w:id="0" w:name="_GoBack"/>
-            <w:bookmarkEnd w:id="0"/>
+          </w:p>
+        </w:tc>
+        <w:tc>
+          <w:tcPr>
+            <w:tcW w:w="2275" w:type="dxa"/>
+            <w:tcBorders>
+              <w:top w:val="single" w:sz="6" w:space="0" w:color="000000"/>
+              <w:left w:val="single" w:sz="6" w:space="0" w:color="000000"/>
+              <w:bottom w:val="single" w:sz="6" w:space="0" w:color="000000"/>
+              <w:right w:val="single" w:sz="6" w:space="0" w:color="000000"/>
+            </w:tcBorders>
+          </w:tcPr>
+          <w:p>
+            <w:pPr>
+              <w:keepLines/>
+              <w:spacing w:before="60" w:after="60"/>
+              <w:ind w:left="42"/>
+              <w:rPr>
+                <w:rFonts w:ascii="Times" w:eastAsia="Times" w:hAnsi="Times" w:cs="Times"/>
+              </w:rPr>
+            </w:pPr>
+            <w:r>
+              <w:rPr>
+                <w:rFonts w:ascii="Times" w:eastAsia="Times" w:hAnsi="Times" w:cs="Times"/>
+              </w:rPr>
+              <w:t>Amélia, Evandro, Mariana, Michele</w:t>
+            </w:r>
+          </w:p>
+        </w:tc>
+      </w:tr>
+      <w:tr>
+        <w:tc>
+          <w:tcPr>
+            <w:tcW w:w="1410" w:type="dxa"/>
+            <w:tcBorders>
+              <w:top w:val="single" w:sz="6" w:space="0" w:color="000000"/>
+              <w:left w:val="single" w:sz="6" w:space="0" w:color="000000"/>
+              <w:bottom w:val="single" w:sz="6" w:space="0" w:color="000000"/>
+            </w:tcBorders>
+          </w:tcPr>
+          <w:p>
+            <w:pPr>
+              <w:keepLines/>
+              <w:spacing w:before="60" w:after="60"/>
+              <w:rPr>
+                <w:rFonts w:ascii="Times" w:eastAsia="Times" w:hAnsi="Times" w:cs="Times"/>
+              </w:rPr>
+            </w:pPr>
+            <w:r>
+              <w:rPr>
+                <w:rFonts w:ascii="Times" w:eastAsia="Times" w:hAnsi="Times" w:cs="Times"/>
+              </w:rPr>
+              <w:t>19/03/2018</w:t>
+            </w:r>
+          </w:p>
+        </w:tc>
+        <w:tc>
+          <w:tcPr>
+            <w:tcW w:w="1260" w:type="dxa"/>
+            <w:tcBorders>
+              <w:top w:val="single" w:sz="6" w:space="0" w:color="000000"/>
+              <w:left w:val="single" w:sz="6" w:space="0" w:color="000000"/>
+              <w:bottom w:val="single" w:sz="6" w:space="0" w:color="000000"/>
+            </w:tcBorders>
+          </w:tcPr>
+          <w:p>
+            <w:pPr>
+              <w:keepLines/>
+              <w:spacing w:before="60" w:after="60"/>
+              <w:ind w:left="41"/>
+              <w:rPr>
+                <w:rFonts w:ascii="Times" w:eastAsia="Times" w:hAnsi="Times" w:cs="Times"/>
+              </w:rPr>
+            </w:pPr>
+            <w:r>
+              <w:rPr>
+                <w:rFonts w:ascii="Times" w:eastAsia="Times" w:hAnsi="Times" w:cs="Times"/>
+              </w:rPr>
+              <w:t>1.1</w:t>
+            </w:r>
+          </w:p>
+        </w:tc>
+        <w:tc>
+          <w:tcPr>
+            <w:tcW w:w="4125" w:type="dxa"/>
+            <w:tcBorders>
+              <w:top w:val="single" w:sz="6" w:space="0" w:color="000000"/>
+              <w:left w:val="single" w:sz="6" w:space="0" w:color="000000"/>
+              <w:bottom w:val="single" w:sz="6" w:space="0" w:color="000000"/>
+            </w:tcBorders>
+          </w:tcPr>
+          <w:p>
+            <w:pPr>
+              <w:keepLines/>
+              <w:spacing w:before="60" w:after="60"/>
+              <w:ind w:left="18"/>
+              <w:rPr>
+                <w:rFonts w:ascii="Times" w:eastAsia="Times" w:hAnsi="Times" w:cs="Times"/>
+              </w:rPr>
+            </w:pPr>
+            <w:r>
+              <w:rPr>
+                <w:rFonts w:ascii="Times" w:eastAsia="Times" w:hAnsi="Times" w:cs="Times"/>
+              </w:rPr>
+              <w:t>Remoção do Limite Cadastro de Concessionária, apresentava redundância com Cadastro de Locais.</w:t>
+            </w:r>
           </w:p>
         </w:tc>
         <w:tc>
@@ -1371,7 +1467,6 @@
           <w:rFonts w:ascii="Arial" w:eastAsia="Arial" w:hAnsi="Arial" w:cs="Arial"/>
           <w:b/>
         </w:rPr>
-        <w:lastRenderedPageBreak/>
         <w:t>Análise do Problema</w:t>
       </w:r>
     </w:p>
@@ -1628,7 +1723,6 @@
           <w:rFonts w:ascii="Arial" w:eastAsia="Arial" w:hAnsi="Arial" w:cs="Arial"/>
           <w:b/>
         </w:rPr>
-        <w:lastRenderedPageBreak/>
         <w:t>3.3. Viabilidade Legal</w:t>
       </w:r>
     </w:p>
@@ -2023,7 +2117,7 @@
               <w:rPr>
                 <w:rFonts w:ascii="Arial" w:eastAsia="Arial" w:hAnsi="Arial" w:cs="Arial"/>
               </w:rPr>
-              <w:t>Cadastrar Concessionária</w:t>
+              <w:t>Cadastrar Peças</w:t>
             </w:r>
           </w:p>
         </w:tc>
@@ -2049,7 +2143,7 @@
               <w:rPr>
                 <w:rFonts w:ascii="Arial" w:eastAsia="Arial" w:hAnsi="Arial" w:cs="Arial"/>
               </w:rPr>
-              <w:t>Cadastrar a concessionária do automóvel.</w:t>
+              <w:t>Cadastrar as peças do veículo.</w:t>
             </w:r>
           </w:p>
         </w:tc>
@@ -2102,7 +2196,7 @@
               <w:rPr>
                 <w:rFonts w:ascii="Arial" w:eastAsia="Arial" w:hAnsi="Arial" w:cs="Arial"/>
               </w:rPr>
-              <w:t>Cadastrar Peças</w:t>
+              <w:t>Cadastrar Estabelecimento</w:t>
             </w:r>
           </w:p>
         </w:tc>
@@ -2128,7 +2222,7 @@
               <w:rPr>
                 <w:rFonts w:ascii="Arial" w:eastAsia="Arial" w:hAnsi="Arial" w:cs="Arial"/>
               </w:rPr>
-              <w:t>Cadastrar as peças do veículo.</w:t>
+              <w:t>Cadastrar os estabelecimentos que realizam manutenções.</w:t>
             </w:r>
           </w:p>
         </w:tc>
@@ -2181,7 +2275,7 @@
               <w:rPr>
                 <w:rFonts w:ascii="Arial" w:eastAsia="Arial" w:hAnsi="Arial" w:cs="Arial"/>
               </w:rPr>
-              <w:t>Cadastrar Estabelecimento</w:t>
+              <w:t>Histórico de Intervenções</w:t>
             </w:r>
           </w:p>
         </w:tc>
@@ -2207,7 +2301,7 @@
               <w:rPr>
                 <w:rFonts w:ascii="Arial" w:eastAsia="Arial" w:hAnsi="Arial" w:cs="Arial"/>
               </w:rPr>
-              <w:t>Cadastrar os estabelecimentos que realizam manutenções.</w:t>
+              <w:t>Relatar ao usuário todas as intervenções realizadas em seu veículo em datas anteriores.</w:t>
             </w:r>
           </w:p>
         </w:tc>
@@ -2260,7 +2354,7 @@
               <w:rPr>
                 <w:rFonts w:ascii="Arial" w:eastAsia="Arial" w:hAnsi="Arial" w:cs="Arial"/>
               </w:rPr>
-              <w:t>Histórico de Intervenções</w:t>
+              <w:t>Alertar manutenções preventivas</w:t>
             </w:r>
           </w:p>
         </w:tc>
@@ -2286,7 +2380,7 @@
               <w:rPr>
                 <w:rFonts w:ascii="Arial" w:eastAsia="Arial" w:hAnsi="Arial" w:cs="Arial"/>
               </w:rPr>
-              <w:t>Relatar ao usuário todas as intervenções realizadas em seu veículo em datas anteriores.</w:t>
+              <w:t>O usuário receberá notificações sobre manutenções obrigatórias e opcionais que deve realizar em seu veículo.</w:t>
             </w:r>
           </w:p>
         </w:tc>
@@ -2315,85 +2409,6 @@
                 <w:b/>
               </w:rPr>
               <w:t>L7</w:t>
-            </w:r>
-          </w:p>
-        </w:tc>
-        <w:tc>
-          <w:tcPr>
-            <w:tcW w:w="3403" w:type="dxa"/>
-            <w:tcBorders>
-              <w:top w:val="single" w:sz="4" w:space="0" w:color="000000"/>
-              <w:left w:val="single" w:sz="4" w:space="0" w:color="000000"/>
-              <w:bottom w:val="single" w:sz="4" w:space="0" w:color="000000"/>
-            </w:tcBorders>
-            <w:vAlign w:val="center"/>
-          </w:tcPr>
-          <w:p>
-            <w:pPr>
-              <w:jc w:val="both"/>
-              <w:rPr>
-                <w:rFonts w:ascii="Arial" w:eastAsia="Arial" w:hAnsi="Arial" w:cs="Arial"/>
-              </w:rPr>
-            </w:pPr>
-            <w:r>
-              <w:rPr>
-                <w:rFonts w:ascii="Arial" w:eastAsia="Arial" w:hAnsi="Arial" w:cs="Arial"/>
-              </w:rPr>
-              <w:t>Alertar manutenções preventivas</w:t>
-            </w:r>
-          </w:p>
-        </w:tc>
-        <w:tc>
-          <w:tcPr>
-            <w:tcW w:w="5106" w:type="dxa"/>
-            <w:tcBorders>
-              <w:top w:val="single" w:sz="4" w:space="0" w:color="000000"/>
-              <w:left w:val="single" w:sz="4" w:space="0" w:color="000000"/>
-              <w:bottom w:val="single" w:sz="4" w:space="0" w:color="000000"/>
-              <w:right w:val="single" w:sz="4" w:space="0" w:color="000000"/>
-            </w:tcBorders>
-            <w:vAlign w:val="center"/>
-          </w:tcPr>
-          <w:p>
-            <w:pPr>
-              <w:jc w:val="both"/>
-              <w:rPr>
-                <w:rFonts w:ascii="Arial" w:eastAsia="Arial" w:hAnsi="Arial" w:cs="Arial"/>
-              </w:rPr>
-            </w:pPr>
-            <w:r>
-              <w:rPr>
-                <w:rFonts w:ascii="Arial" w:eastAsia="Arial" w:hAnsi="Arial" w:cs="Arial"/>
-              </w:rPr>
-              <w:t>O usuário receberá notificações sobre manutenções obrigatórias e opcionais que deve realizar em seu veículo.</w:t>
-            </w:r>
-          </w:p>
-        </w:tc>
-      </w:tr>
-      <w:tr>
-        <w:tc>
-          <w:tcPr>
-            <w:tcW w:w="788" w:type="dxa"/>
-            <w:tcBorders>
-              <w:top w:val="single" w:sz="4" w:space="0" w:color="000000"/>
-              <w:left w:val="single" w:sz="4" w:space="0" w:color="000000"/>
-              <w:bottom w:val="single" w:sz="4" w:space="0" w:color="000000"/>
-            </w:tcBorders>
-            <w:vAlign w:val="center"/>
-          </w:tcPr>
-          <w:p>
-            <w:pPr>
-              <w:jc w:val="center"/>
-              <w:rPr>
-                <w:rFonts w:ascii="Arial" w:eastAsia="Arial" w:hAnsi="Arial" w:cs="Arial"/>
-              </w:rPr>
-            </w:pPr>
-            <w:r>
-              <w:rPr>
-                <w:rFonts w:ascii="Arial" w:eastAsia="Arial" w:hAnsi="Arial" w:cs="Arial"/>
-                <w:b/>
-              </w:rPr>
-              <w:t>L8</w:t>
             </w:r>
           </w:p>
         </w:tc>
@@ -2849,7 +2864,6 @@
           <w:rFonts w:ascii="Arial" w:eastAsia="Arial" w:hAnsi="Arial" w:cs="Arial"/>
           <w:b/>
         </w:rPr>
-        <w:lastRenderedPageBreak/>
         <w:t>Restrições</w:t>
       </w:r>
     </w:p>
@@ -4935,11 +4949,19 @@
           <w:numId w:val="2"/>
         </w:numPr>
       </w:pPr>
-      <w:r>
-        <w:rPr>
-          <w:rFonts w:ascii="Arial" w:eastAsia="Arial" w:hAnsi="Arial" w:cs="Arial"/>
-        </w:rPr>
-        <w:t xml:space="preserve">Android 6.0 (API </w:t>
+      <w:proofErr w:type="spellStart"/>
+      <w:r>
+        <w:rPr>
+          <w:rFonts w:ascii="Arial" w:eastAsia="Arial" w:hAnsi="Arial" w:cs="Arial"/>
+        </w:rPr>
+        <w:t>Android</w:t>
+      </w:r>
+      <w:proofErr w:type="spellEnd"/>
+      <w:r>
+        <w:rPr>
+          <w:rFonts w:ascii="Arial" w:eastAsia="Arial" w:hAnsi="Arial" w:cs="Arial"/>
+        </w:rPr>
+        <w:t xml:space="preserve"> 6.0 (API </w:t>
       </w:r>
       <w:proofErr w:type="spellStart"/>
       <w:r>
@@ -5053,7 +5075,21 @@
         <w:rPr>
           <w:rFonts w:ascii="Arial" w:eastAsia="Arial" w:hAnsi="Arial" w:cs="Arial"/>
         </w:rPr>
-        <w:t xml:space="preserve"> Community.</w:t>
+        <w:t xml:space="preserve"> </w:t>
+      </w:r>
+      <w:proofErr w:type="spellStart"/>
+      <w:r>
+        <w:rPr>
+          <w:rFonts w:ascii="Arial" w:eastAsia="Arial" w:hAnsi="Arial" w:cs="Arial"/>
+        </w:rPr>
+        <w:t>Community</w:t>
+      </w:r>
+      <w:proofErr w:type="spellEnd"/>
+      <w:r>
+        <w:rPr>
+          <w:rFonts w:ascii="Arial" w:eastAsia="Arial" w:hAnsi="Arial" w:cs="Arial"/>
+        </w:rPr>
+        <w:t>.</w:t>
       </w:r>
       <w:r>
         <w:rPr>
@@ -5341,7 +5377,7 @@
 </file>
 
 <file path=word/endnotes.xml><?xml version="1.0" encoding="utf-8"?>
-<w:endnotes xmlns:wpc="http://schemas.microsoft.com/office/word/2010/wordprocessingCanvas" xmlns:cx="http://schemas.microsoft.com/office/drawing/2014/chartex" xmlns:cx1="http://schemas.microsoft.com/office/drawing/2015/9/8/chartex" xmlns:cx2="http://schemas.microsoft.com/office/drawing/2015/10/21/chartex" xmlns:cx3="http://schemas.microsoft.com/office/drawing/2016/5/9/chartex" xmlns:cx4="http://schemas.microsoft.com/office/drawing/2016/5/10/chartex" xmlns:cx5="http://schemas.microsoft.com/office/drawing/2016/5/11/chartex" xmlns:cx6="http://schemas.microsoft.com/office/drawing/2016/5/12/chartex" xmlns:cx7="http://schemas.microsoft.com/office/drawing/2016/5/13/chartex" xmlns:cx8="http://schemas.microsoft.com/office/drawing/2016/5/14/chartex" xmlns:mc="http://schemas.openxmlformats.org/markup-compatibility/2006" xmlns:aink="http://schemas.microsoft.com/office/drawing/2016/ink" xmlns:am3d="http://schemas.microsoft.com/office/drawing/2017/model3d" xmlns:o="urn:schemas-microsoft-com:office:office" xmlns:r="http://schemas.openxmlformats.org/officeDocument/2006/relationships" xmlns:m="http://schemas.openxmlformats.org/officeDocument/2006/math" xmlns:v="urn:schemas-microsoft-com:vml" xmlns:wp14="http://schemas.microsoft.com/office/word/2010/wordprocessingDrawing" xmlns:wp="http://schemas.openxmlformats.org/drawingml/2006/wordprocessingDrawing" xmlns:w10="urn:schemas-microsoft-com:office:word" xmlns:w="http://schemas.openxmlformats.org/wordprocessingml/2006/main" xmlns:w14="http://schemas.microsoft.com/office/word/2010/wordml" xmlns:w15="http://schemas.microsoft.com/office/word/2012/wordml" xmlns:w16cid="http://schemas.microsoft.com/office/word/2016/wordml/cid" xmlns:w16se="http://schemas.microsoft.com/office/word/2015/wordml/symex" xmlns:wpg="http://schemas.microsoft.com/office/word/2010/wordprocessingGroup" xmlns:wpi="http://schemas.microsoft.com/office/word/2010/wordprocessingInk" xmlns:wne="http://schemas.microsoft.com/office/word/2006/wordml" xmlns:wps="http://schemas.microsoft.com/office/word/2010/wordprocessingShape" mc:Ignorable="w14 w15 w16se w16cid wp14">
+<w:endnotes xmlns:wpc="http://schemas.microsoft.com/office/word/2010/wordprocessingCanvas" xmlns:mc="http://schemas.openxmlformats.org/markup-compatibility/2006" xmlns:o="urn:schemas-microsoft-com:office:office" xmlns:r="http://schemas.openxmlformats.org/officeDocument/2006/relationships" xmlns:m="http://schemas.openxmlformats.org/officeDocument/2006/math" xmlns:v="urn:schemas-microsoft-com:vml" xmlns:wp14="http://schemas.microsoft.com/office/word/2010/wordprocessingDrawing" xmlns:wp="http://schemas.openxmlformats.org/drawingml/2006/wordprocessingDrawing" xmlns:w10="urn:schemas-microsoft-com:office:word" xmlns:w="http://schemas.openxmlformats.org/wordprocessingml/2006/main" xmlns:w14="http://schemas.microsoft.com/office/word/2010/wordml" xmlns:w15="http://schemas.microsoft.com/office/word/2012/wordml" xmlns:wpg="http://schemas.microsoft.com/office/word/2010/wordprocessingGroup" xmlns:wpi="http://schemas.microsoft.com/office/word/2010/wordprocessingInk" xmlns:wne="http://schemas.microsoft.com/office/word/2006/wordml" xmlns:wps="http://schemas.microsoft.com/office/word/2010/wordprocessingShape" mc:Ignorable="w14 w15 wp14">
   <w:endnote w:type="separator" w:id="-1">
     <w:p>
       <w:r>
@@ -5360,25 +5396,25 @@
 </file>
 
 <file path=word/footer1.xml><?xml version="1.0" encoding="utf-8"?>
-<w:ftr xmlns:wpc="http://schemas.microsoft.com/office/word/2010/wordprocessingCanvas" xmlns:cx="http://schemas.microsoft.com/office/drawing/2014/chartex" xmlns:cx1="http://schemas.microsoft.com/office/drawing/2015/9/8/chartex" xmlns:cx2="http://schemas.microsoft.com/office/drawing/2015/10/21/chartex" xmlns:cx3="http://schemas.microsoft.com/office/drawing/2016/5/9/chartex" xmlns:cx4="http://schemas.microsoft.com/office/drawing/2016/5/10/chartex" xmlns:cx5="http://schemas.microsoft.com/office/drawing/2016/5/11/chartex" xmlns:cx6="http://schemas.microsoft.com/office/drawing/2016/5/12/chartex" xmlns:cx7="http://schemas.microsoft.com/office/drawing/2016/5/13/chartex" xmlns:cx8="http://schemas.microsoft.com/office/drawing/2016/5/14/chartex" xmlns:mc="http://schemas.openxmlformats.org/markup-compatibility/2006" xmlns:aink="http://schemas.microsoft.com/office/drawing/2016/ink" xmlns:am3d="http://schemas.microsoft.com/office/drawing/2017/model3d" xmlns:o="urn:schemas-microsoft-com:office:office" xmlns:r="http://schemas.openxmlformats.org/officeDocument/2006/relationships" xmlns:m="http://schemas.openxmlformats.org/officeDocument/2006/math" xmlns:v="urn:schemas-microsoft-com:vml" xmlns:wp14="http://schemas.microsoft.com/office/word/2010/wordprocessingDrawing" xmlns:wp="http://schemas.openxmlformats.org/drawingml/2006/wordprocessingDrawing" xmlns:w10="urn:schemas-microsoft-com:office:word" xmlns:w="http://schemas.openxmlformats.org/wordprocessingml/2006/main" xmlns:w14="http://schemas.microsoft.com/office/word/2010/wordml" xmlns:w15="http://schemas.microsoft.com/office/word/2012/wordml" xmlns:w16cid="http://schemas.microsoft.com/office/word/2016/wordml/cid" xmlns:w16se="http://schemas.microsoft.com/office/word/2015/wordml/symex" xmlns:wpg="http://schemas.microsoft.com/office/word/2010/wordprocessingGroup" xmlns:wpi="http://schemas.microsoft.com/office/word/2010/wordprocessingInk" xmlns:wne="http://schemas.microsoft.com/office/word/2006/wordml" xmlns:wps="http://schemas.microsoft.com/office/word/2010/wordprocessingShape" mc:Ignorable="w14 w15 w16se w16cid wp14">
+<w:ftr xmlns:wpc="http://schemas.microsoft.com/office/word/2010/wordprocessingCanvas" xmlns:mc="http://schemas.openxmlformats.org/markup-compatibility/2006" xmlns:o="urn:schemas-microsoft-com:office:office" xmlns:r="http://schemas.openxmlformats.org/officeDocument/2006/relationships" xmlns:m="http://schemas.openxmlformats.org/officeDocument/2006/math" xmlns:v="urn:schemas-microsoft-com:vml" xmlns:wp14="http://schemas.microsoft.com/office/word/2010/wordprocessingDrawing" xmlns:wp="http://schemas.openxmlformats.org/drawingml/2006/wordprocessingDrawing" xmlns:w10="urn:schemas-microsoft-com:office:word" xmlns:w="http://schemas.openxmlformats.org/wordprocessingml/2006/main" xmlns:w14="http://schemas.microsoft.com/office/word/2010/wordml" xmlns:w15="http://schemas.microsoft.com/office/word/2012/wordml" xmlns:wpg="http://schemas.microsoft.com/office/word/2010/wordprocessingGroup" xmlns:wpi="http://schemas.microsoft.com/office/word/2010/wordprocessingInk" xmlns:wne="http://schemas.microsoft.com/office/word/2006/wordml" xmlns:wps="http://schemas.microsoft.com/office/word/2010/wordprocessingShape" mc:Ignorable="w14 w15 wp14">
   <w:p/>
 </w:ftr>
 </file>
 
 <file path=word/footer2.xml><?xml version="1.0" encoding="utf-8"?>
-<w:ftr xmlns:wpc="http://schemas.microsoft.com/office/word/2010/wordprocessingCanvas" xmlns:cx="http://schemas.microsoft.com/office/drawing/2014/chartex" xmlns:cx1="http://schemas.microsoft.com/office/drawing/2015/9/8/chartex" xmlns:cx2="http://schemas.microsoft.com/office/drawing/2015/10/21/chartex" xmlns:cx3="http://schemas.microsoft.com/office/drawing/2016/5/9/chartex" xmlns:cx4="http://schemas.microsoft.com/office/drawing/2016/5/10/chartex" xmlns:cx5="http://schemas.microsoft.com/office/drawing/2016/5/11/chartex" xmlns:cx6="http://schemas.microsoft.com/office/drawing/2016/5/12/chartex" xmlns:cx7="http://schemas.microsoft.com/office/drawing/2016/5/13/chartex" xmlns:cx8="http://schemas.microsoft.com/office/drawing/2016/5/14/chartex" xmlns:mc="http://schemas.openxmlformats.org/markup-compatibility/2006" xmlns:aink="http://schemas.microsoft.com/office/drawing/2016/ink" xmlns:am3d="http://schemas.microsoft.com/office/drawing/2017/model3d" xmlns:o="urn:schemas-microsoft-com:office:office" xmlns:r="http://schemas.openxmlformats.org/officeDocument/2006/relationships" xmlns:m="http://schemas.openxmlformats.org/officeDocument/2006/math" xmlns:v="urn:schemas-microsoft-com:vml" xmlns:wp14="http://schemas.microsoft.com/office/word/2010/wordprocessingDrawing" xmlns:wp="http://schemas.openxmlformats.org/drawingml/2006/wordprocessingDrawing" xmlns:w10="urn:schemas-microsoft-com:office:word" xmlns:w="http://schemas.openxmlformats.org/wordprocessingml/2006/main" xmlns:w14="http://schemas.microsoft.com/office/word/2010/wordml" xmlns:w15="http://schemas.microsoft.com/office/word/2012/wordml" xmlns:w16cid="http://schemas.microsoft.com/office/word/2016/wordml/cid" xmlns:w16se="http://schemas.microsoft.com/office/word/2015/wordml/symex" xmlns:wpg="http://schemas.microsoft.com/office/word/2010/wordprocessingGroup" xmlns:wpi="http://schemas.microsoft.com/office/word/2010/wordprocessingInk" xmlns:wne="http://schemas.microsoft.com/office/word/2006/wordml" xmlns:wps="http://schemas.microsoft.com/office/word/2010/wordprocessingShape" mc:Ignorable="w14 w15 w16se w16cid wp14">
+<w:ftr xmlns:wpc="http://schemas.microsoft.com/office/word/2010/wordprocessingCanvas" xmlns:mc="http://schemas.openxmlformats.org/markup-compatibility/2006" xmlns:o="urn:schemas-microsoft-com:office:office" xmlns:r="http://schemas.openxmlformats.org/officeDocument/2006/relationships" xmlns:m="http://schemas.openxmlformats.org/officeDocument/2006/math" xmlns:v="urn:schemas-microsoft-com:vml" xmlns:wp14="http://schemas.microsoft.com/office/word/2010/wordprocessingDrawing" xmlns:wp="http://schemas.openxmlformats.org/drawingml/2006/wordprocessingDrawing" xmlns:w10="urn:schemas-microsoft-com:office:word" xmlns:w="http://schemas.openxmlformats.org/wordprocessingml/2006/main" xmlns:w14="http://schemas.microsoft.com/office/word/2010/wordml" xmlns:w15="http://schemas.microsoft.com/office/word/2012/wordml" xmlns:wpg="http://schemas.microsoft.com/office/word/2010/wordprocessingGroup" xmlns:wpi="http://schemas.microsoft.com/office/word/2010/wordprocessingInk" xmlns:wne="http://schemas.microsoft.com/office/word/2006/wordml" xmlns:wps="http://schemas.microsoft.com/office/word/2010/wordprocessingShape" mc:Ignorable="w14 w15 wp14">
   <w:p/>
 </w:ftr>
 </file>
 
 <file path=word/footer3.xml><?xml version="1.0" encoding="utf-8"?>
-<w:ftr xmlns:wpc="http://schemas.microsoft.com/office/word/2010/wordprocessingCanvas" xmlns:cx="http://schemas.microsoft.com/office/drawing/2014/chartex" xmlns:cx1="http://schemas.microsoft.com/office/drawing/2015/9/8/chartex" xmlns:cx2="http://schemas.microsoft.com/office/drawing/2015/10/21/chartex" xmlns:cx3="http://schemas.microsoft.com/office/drawing/2016/5/9/chartex" xmlns:cx4="http://schemas.microsoft.com/office/drawing/2016/5/10/chartex" xmlns:cx5="http://schemas.microsoft.com/office/drawing/2016/5/11/chartex" xmlns:cx6="http://schemas.microsoft.com/office/drawing/2016/5/12/chartex" xmlns:cx7="http://schemas.microsoft.com/office/drawing/2016/5/13/chartex" xmlns:cx8="http://schemas.microsoft.com/office/drawing/2016/5/14/chartex" xmlns:mc="http://schemas.openxmlformats.org/markup-compatibility/2006" xmlns:aink="http://schemas.microsoft.com/office/drawing/2016/ink" xmlns:am3d="http://schemas.microsoft.com/office/drawing/2017/model3d" xmlns:o="urn:schemas-microsoft-com:office:office" xmlns:r="http://schemas.openxmlformats.org/officeDocument/2006/relationships" xmlns:m="http://schemas.openxmlformats.org/officeDocument/2006/math" xmlns:v="urn:schemas-microsoft-com:vml" xmlns:wp14="http://schemas.microsoft.com/office/word/2010/wordprocessingDrawing" xmlns:wp="http://schemas.openxmlformats.org/drawingml/2006/wordprocessingDrawing" xmlns:w10="urn:schemas-microsoft-com:office:word" xmlns:w="http://schemas.openxmlformats.org/wordprocessingml/2006/main" xmlns:w14="http://schemas.microsoft.com/office/word/2010/wordml" xmlns:w15="http://schemas.microsoft.com/office/word/2012/wordml" xmlns:w16cid="http://schemas.microsoft.com/office/word/2016/wordml/cid" xmlns:w16se="http://schemas.microsoft.com/office/word/2015/wordml/symex" xmlns:wpg="http://schemas.microsoft.com/office/word/2010/wordprocessingGroup" xmlns:wpi="http://schemas.microsoft.com/office/word/2010/wordprocessingInk" xmlns:wne="http://schemas.microsoft.com/office/word/2006/wordml" xmlns:wps="http://schemas.microsoft.com/office/word/2010/wordprocessingShape" mc:Ignorable="w14 w15 w16se w16cid wp14">
+<w:ftr xmlns:wpc="http://schemas.microsoft.com/office/word/2010/wordprocessingCanvas" xmlns:mc="http://schemas.openxmlformats.org/markup-compatibility/2006" xmlns:o="urn:schemas-microsoft-com:office:office" xmlns:r="http://schemas.openxmlformats.org/officeDocument/2006/relationships" xmlns:m="http://schemas.openxmlformats.org/officeDocument/2006/math" xmlns:v="urn:schemas-microsoft-com:vml" xmlns:wp14="http://schemas.microsoft.com/office/word/2010/wordprocessingDrawing" xmlns:wp="http://schemas.openxmlformats.org/drawingml/2006/wordprocessingDrawing" xmlns:w10="urn:schemas-microsoft-com:office:word" xmlns:w="http://schemas.openxmlformats.org/wordprocessingml/2006/main" xmlns:w14="http://schemas.microsoft.com/office/word/2010/wordml" xmlns:w15="http://schemas.microsoft.com/office/word/2012/wordml" xmlns:wpg="http://schemas.microsoft.com/office/word/2010/wordprocessingGroup" xmlns:wpi="http://schemas.microsoft.com/office/word/2010/wordprocessingInk" xmlns:wne="http://schemas.microsoft.com/office/word/2006/wordml" xmlns:wps="http://schemas.microsoft.com/office/word/2010/wordprocessingShape" mc:Ignorable="w14 w15 wp14">
   <w:p/>
 </w:ftr>
 </file>
 
 <file path=word/footnotes.xml><?xml version="1.0" encoding="utf-8"?>
-<w:footnotes xmlns:wpc="http://schemas.microsoft.com/office/word/2010/wordprocessingCanvas" xmlns:cx="http://schemas.microsoft.com/office/drawing/2014/chartex" xmlns:cx1="http://schemas.microsoft.com/office/drawing/2015/9/8/chartex" xmlns:cx2="http://schemas.microsoft.com/office/drawing/2015/10/21/chartex" xmlns:cx3="http://schemas.microsoft.com/office/drawing/2016/5/9/chartex" xmlns:cx4="http://schemas.microsoft.com/office/drawing/2016/5/10/chartex" xmlns:cx5="http://schemas.microsoft.com/office/drawing/2016/5/11/chartex" xmlns:cx6="http://schemas.microsoft.com/office/drawing/2016/5/12/chartex" xmlns:cx7="http://schemas.microsoft.com/office/drawing/2016/5/13/chartex" xmlns:cx8="http://schemas.microsoft.com/office/drawing/2016/5/14/chartex" xmlns:mc="http://schemas.openxmlformats.org/markup-compatibility/2006" xmlns:aink="http://schemas.microsoft.com/office/drawing/2016/ink" xmlns:am3d="http://schemas.microsoft.com/office/drawing/2017/model3d" xmlns:o="urn:schemas-microsoft-com:office:office" xmlns:r="http://schemas.openxmlformats.org/officeDocument/2006/relationships" xmlns:m="http://schemas.openxmlformats.org/officeDocument/2006/math" xmlns:v="urn:schemas-microsoft-com:vml" xmlns:wp14="http://schemas.microsoft.com/office/word/2010/wordprocessingDrawing" xmlns:wp="http://schemas.openxmlformats.org/drawingml/2006/wordprocessingDrawing" xmlns:w10="urn:schemas-microsoft-com:office:word" xmlns:w="http://schemas.openxmlformats.org/wordprocessingml/2006/main" xmlns:w14="http://schemas.microsoft.com/office/word/2010/wordml" xmlns:w15="http://schemas.microsoft.com/office/word/2012/wordml" xmlns:w16cid="http://schemas.microsoft.com/office/word/2016/wordml/cid" xmlns:w16se="http://schemas.microsoft.com/office/word/2015/wordml/symex" xmlns:wpg="http://schemas.microsoft.com/office/word/2010/wordprocessingGroup" xmlns:wpi="http://schemas.microsoft.com/office/word/2010/wordprocessingInk" xmlns:wne="http://schemas.microsoft.com/office/word/2006/wordml" xmlns:wps="http://schemas.microsoft.com/office/word/2010/wordprocessingShape" mc:Ignorable="w14 w15 w16se w16cid wp14">
+<w:footnotes xmlns:wpc="http://schemas.microsoft.com/office/word/2010/wordprocessingCanvas" xmlns:mc="http://schemas.openxmlformats.org/markup-compatibility/2006" xmlns:o="urn:schemas-microsoft-com:office:office" xmlns:r="http://schemas.openxmlformats.org/officeDocument/2006/relationships" xmlns:m="http://schemas.openxmlformats.org/officeDocument/2006/math" xmlns:v="urn:schemas-microsoft-com:vml" xmlns:wp14="http://schemas.microsoft.com/office/word/2010/wordprocessingDrawing" xmlns:wp="http://schemas.openxmlformats.org/drawingml/2006/wordprocessingDrawing" xmlns:w10="urn:schemas-microsoft-com:office:word" xmlns:w="http://schemas.openxmlformats.org/wordprocessingml/2006/main" xmlns:w14="http://schemas.microsoft.com/office/word/2010/wordml" xmlns:w15="http://schemas.microsoft.com/office/word/2012/wordml" xmlns:wpg="http://schemas.microsoft.com/office/word/2010/wordprocessingGroup" xmlns:wpi="http://schemas.microsoft.com/office/word/2010/wordprocessingInk" xmlns:wne="http://schemas.microsoft.com/office/word/2006/wordml" xmlns:wps="http://schemas.microsoft.com/office/word/2010/wordprocessingShape" mc:Ignorable="w14 w15 wp14">
   <w:footnote w:type="separator" w:id="-1">
     <w:p>
       <w:r>
@@ -5397,7 +5433,7 @@
 </file>
 
 <file path=word/header1.xml><?xml version="1.0" encoding="utf-8"?>
-<w:hdr xmlns:wpc="http://schemas.microsoft.com/office/word/2010/wordprocessingCanvas" xmlns:cx="http://schemas.microsoft.com/office/drawing/2014/chartex" xmlns:cx1="http://schemas.microsoft.com/office/drawing/2015/9/8/chartex" xmlns:cx2="http://schemas.microsoft.com/office/drawing/2015/10/21/chartex" xmlns:cx3="http://schemas.microsoft.com/office/drawing/2016/5/9/chartex" xmlns:cx4="http://schemas.microsoft.com/office/drawing/2016/5/10/chartex" xmlns:cx5="http://schemas.microsoft.com/office/drawing/2016/5/11/chartex" xmlns:cx6="http://schemas.microsoft.com/office/drawing/2016/5/12/chartex" xmlns:cx7="http://schemas.microsoft.com/office/drawing/2016/5/13/chartex" xmlns:cx8="http://schemas.microsoft.com/office/drawing/2016/5/14/chartex" xmlns:mc="http://schemas.openxmlformats.org/markup-compatibility/2006" xmlns:aink="http://schemas.microsoft.com/office/drawing/2016/ink" xmlns:am3d="http://schemas.microsoft.com/office/drawing/2017/model3d" xmlns:o="urn:schemas-microsoft-com:office:office" xmlns:r="http://schemas.openxmlformats.org/officeDocument/2006/relationships" xmlns:m="http://schemas.openxmlformats.org/officeDocument/2006/math" xmlns:v="urn:schemas-microsoft-com:vml" xmlns:wp14="http://schemas.microsoft.com/office/word/2010/wordprocessingDrawing" xmlns:wp="http://schemas.openxmlformats.org/drawingml/2006/wordprocessingDrawing" xmlns:w10="urn:schemas-microsoft-com:office:word" xmlns:w="http://schemas.openxmlformats.org/wordprocessingml/2006/main" xmlns:w14="http://schemas.microsoft.com/office/word/2010/wordml" xmlns:w15="http://schemas.microsoft.com/office/word/2012/wordml" xmlns:w16cid="http://schemas.microsoft.com/office/word/2016/wordml/cid" xmlns:w16se="http://schemas.microsoft.com/office/word/2015/wordml/symex" xmlns:wpg="http://schemas.microsoft.com/office/word/2010/wordprocessingGroup" xmlns:wpi="http://schemas.microsoft.com/office/word/2010/wordprocessingInk" xmlns:wne="http://schemas.microsoft.com/office/word/2006/wordml" xmlns:wps="http://schemas.microsoft.com/office/word/2010/wordprocessingShape" mc:Ignorable="w14 w15 w16se w16cid wp14">
+<w:hdr xmlns:wpc="http://schemas.microsoft.com/office/word/2010/wordprocessingCanvas" xmlns:mc="http://schemas.openxmlformats.org/markup-compatibility/2006" xmlns:o="urn:schemas-microsoft-com:office:office" xmlns:r="http://schemas.openxmlformats.org/officeDocument/2006/relationships" xmlns:m="http://schemas.openxmlformats.org/officeDocument/2006/math" xmlns:v="urn:schemas-microsoft-com:vml" xmlns:wp14="http://schemas.microsoft.com/office/word/2010/wordprocessingDrawing" xmlns:wp="http://schemas.openxmlformats.org/drawingml/2006/wordprocessingDrawing" xmlns:w10="urn:schemas-microsoft-com:office:word" xmlns:w="http://schemas.openxmlformats.org/wordprocessingml/2006/main" xmlns:w14="http://schemas.microsoft.com/office/word/2010/wordml" xmlns:w15="http://schemas.microsoft.com/office/word/2012/wordml" xmlns:wpg="http://schemas.microsoft.com/office/word/2010/wordprocessingGroup" xmlns:wpi="http://schemas.microsoft.com/office/word/2010/wordprocessingInk" xmlns:wne="http://schemas.microsoft.com/office/word/2006/wordml" xmlns:wps="http://schemas.microsoft.com/office/word/2010/wordprocessingShape" mc:Ignorable="w14 w15 wp14">
   <w:p>
     <w:pPr>
       <w:tabs>
@@ -5410,14 +5446,14 @@
 </file>
 
 <file path=word/header2.xml><?xml version="1.0" encoding="utf-8"?>
-<w:hdr xmlns:wpc="http://schemas.microsoft.com/office/word/2010/wordprocessingCanvas" xmlns:cx="http://schemas.microsoft.com/office/drawing/2014/chartex" xmlns:cx1="http://schemas.microsoft.com/office/drawing/2015/9/8/chartex" xmlns:cx2="http://schemas.microsoft.com/office/drawing/2015/10/21/chartex" xmlns:cx3="http://schemas.microsoft.com/office/drawing/2016/5/9/chartex" xmlns:cx4="http://schemas.microsoft.com/office/drawing/2016/5/10/chartex" xmlns:cx5="http://schemas.microsoft.com/office/drawing/2016/5/11/chartex" xmlns:cx6="http://schemas.microsoft.com/office/drawing/2016/5/12/chartex" xmlns:cx7="http://schemas.microsoft.com/office/drawing/2016/5/13/chartex" xmlns:cx8="http://schemas.microsoft.com/office/drawing/2016/5/14/chartex" xmlns:mc="http://schemas.openxmlformats.org/markup-compatibility/2006" xmlns:aink="http://schemas.microsoft.com/office/drawing/2016/ink" xmlns:am3d="http://schemas.microsoft.com/office/drawing/2017/model3d" xmlns:o="urn:schemas-microsoft-com:office:office" xmlns:r="http://schemas.openxmlformats.org/officeDocument/2006/relationships" xmlns:m="http://schemas.openxmlformats.org/officeDocument/2006/math" xmlns:v="urn:schemas-microsoft-com:vml" xmlns:wp14="http://schemas.microsoft.com/office/word/2010/wordprocessingDrawing" xmlns:wp="http://schemas.openxmlformats.org/drawingml/2006/wordprocessingDrawing" xmlns:w10="urn:schemas-microsoft-com:office:word" xmlns:w="http://schemas.openxmlformats.org/wordprocessingml/2006/main" xmlns:w14="http://schemas.microsoft.com/office/word/2010/wordml" xmlns:w15="http://schemas.microsoft.com/office/word/2012/wordml" xmlns:w16cid="http://schemas.microsoft.com/office/word/2016/wordml/cid" xmlns:w16se="http://schemas.microsoft.com/office/word/2015/wordml/symex" xmlns:wpg="http://schemas.microsoft.com/office/word/2010/wordprocessingGroup" xmlns:wpi="http://schemas.microsoft.com/office/word/2010/wordprocessingInk" xmlns:wne="http://schemas.microsoft.com/office/word/2006/wordml" xmlns:wps="http://schemas.microsoft.com/office/word/2010/wordprocessingShape" mc:Ignorable="w14 w15 w16se w16cid wp14">
+<w:hdr xmlns:wpc="http://schemas.microsoft.com/office/word/2010/wordprocessingCanvas" xmlns:mc="http://schemas.openxmlformats.org/markup-compatibility/2006" xmlns:o="urn:schemas-microsoft-com:office:office" xmlns:r="http://schemas.openxmlformats.org/officeDocument/2006/relationships" xmlns:m="http://schemas.openxmlformats.org/officeDocument/2006/math" xmlns:v="urn:schemas-microsoft-com:vml" xmlns:wp14="http://schemas.microsoft.com/office/word/2010/wordprocessingDrawing" xmlns:wp="http://schemas.openxmlformats.org/drawingml/2006/wordprocessingDrawing" xmlns:w10="urn:schemas-microsoft-com:office:word" xmlns:w="http://schemas.openxmlformats.org/wordprocessingml/2006/main" xmlns:w14="http://schemas.microsoft.com/office/word/2010/wordml" xmlns:w15="http://schemas.microsoft.com/office/word/2012/wordml" xmlns:wpg="http://schemas.microsoft.com/office/word/2010/wordprocessingGroup" xmlns:wpi="http://schemas.microsoft.com/office/word/2010/wordprocessingInk" xmlns:wne="http://schemas.microsoft.com/office/word/2006/wordml" xmlns:wps="http://schemas.microsoft.com/office/word/2010/wordprocessingShape" mc:Ignorable="w14 w15 wp14">
   <w:p/>
 </w:hdr>
 </file>
 
 <file path=word/numbering.xml><?xml version="1.0" encoding="utf-8"?>
-<w:numbering xmlns:wpc="http://schemas.microsoft.com/office/word/2010/wordprocessingCanvas" xmlns:cx="http://schemas.microsoft.com/office/drawing/2014/chartex" xmlns:cx1="http://schemas.microsoft.com/office/drawing/2015/9/8/chartex" xmlns:cx2="http://schemas.microsoft.com/office/drawing/2015/10/21/chartex" xmlns:cx3="http://schemas.microsoft.com/office/drawing/2016/5/9/chartex" xmlns:cx4="http://schemas.microsoft.com/office/drawing/2016/5/10/chartex" xmlns:cx5="http://schemas.microsoft.com/office/drawing/2016/5/11/chartex" xmlns:cx6="http://schemas.microsoft.com/office/drawing/2016/5/12/chartex" xmlns:cx7="http://schemas.microsoft.com/office/drawing/2016/5/13/chartex" xmlns:cx8="http://schemas.microsoft.com/office/drawing/2016/5/14/chartex" xmlns:mc="http://schemas.openxmlformats.org/markup-compatibility/2006" xmlns:aink="http://schemas.microsoft.com/office/drawing/2016/ink" xmlns:am3d="http://schemas.microsoft.com/office/drawing/2017/model3d" xmlns:o="urn:schemas-microsoft-com:office:office" xmlns:r="http://schemas.openxmlformats.org/officeDocument/2006/relationships" xmlns:m="http://schemas.openxmlformats.org/officeDocument/2006/math" xmlns:v="urn:schemas-microsoft-com:vml" xmlns:wp14="http://schemas.microsoft.com/office/word/2010/wordprocessingDrawing" xmlns:wp="http://schemas.openxmlformats.org/drawingml/2006/wordprocessingDrawing" xmlns:w10="urn:schemas-microsoft-com:office:word" xmlns:w="http://schemas.openxmlformats.org/wordprocessingml/2006/main" xmlns:w14="http://schemas.microsoft.com/office/word/2010/wordml" xmlns:w15="http://schemas.microsoft.com/office/word/2012/wordml" xmlns:w16cid="http://schemas.microsoft.com/office/word/2016/wordml/cid" xmlns:w16se="http://schemas.microsoft.com/office/word/2015/wordml/symex" xmlns:wpg="http://schemas.microsoft.com/office/word/2010/wordprocessingGroup" xmlns:wpi="http://schemas.microsoft.com/office/word/2010/wordprocessingInk" xmlns:wne="http://schemas.microsoft.com/office/word/2006/wordml" xmlns:wps="http://schemas.microsoft.com/office/word/2010/wordprocessingShape" mc:Ignorable="w14 w15 w16se w16cid wp14">
-  <w:abstractNum w:abstractNumId="0" w15:restartNumberingAfterBreak="0">
+<w:numbering xmlns:wpc="http://schemas.microsoft.com/office/word/2010/wordprocessingCanvas" xmlns:mc="http://schemas.openxmlformats.org/markup-compatibility/2006" xmlns:o="urn:schemas-microsoft-com:office:office" xmlns:r="http://schemas.openxmlformats.org/officeDocument/2006/relationships" xmlns:m="http://schemas.openxmlformats.org/officeDocument/2006/math" xmlns:v="urn:schemas-microsoft-com:vml" xmlns:wp14="http://schemas.microsoft.com/office/word/2010/wordprocessingDrawing" xmlns:wp="http://schemas.openxmlformats.org/drawingml/2006/wordprocessingDrawing" xmlns:w10="urn:schemas-microsoft-com:office:word" xmlns:w="http://schemas.openxmlformats.org/wordprocessingml/2006/main" xmlns:w14="http://schemas.microsoft.com/office/word/2010/wordml" xmlns:w15="http://schemas.microsoft.com/office/word/2012/wordml" xmlns:wpg="http://schemas.microsoft.com/office/word/2010/wordprocessingGroup" xmlns:wpi="http://schemas.microsoft.com/office/word/2010/wordprocessingInk" xmlns:wne="http://schemas.microsoft.com/office/word/2006/wordml" xmlns:wps="http://schemas.microsoft.com/office/word/2010/wordprocessingShape" mc:Ignorable="w14 w15 wp14">
+  <w:abstractNum w:abstractNumId="0">
     <w:nsid w:val="016D6022"/>
     <w:multiLevelType w:val="multilevel"/>
     <w:tmpl w:val="8FDECAEC"/>
@@ -5530,7 +5566,7 @@
       </w:rPr>
     </w:lvl>
   </w:abstractNum>
-  <w:abstractNum w:abstractNumId="1" w15:restartNumberingAfterBreak="0">
+  <w:abstractNum w:abstractNumId="1">
     <w:nsid w:val="23ED6BB5"/>
     <w:multiLevelType w:val="multilevel"/>
     <w:tmpl w:val="B17A3F82"/>
@@ -5644,7 +5680,7 @@
       </w:rPr>
     </w:lvl>
   </w:abstractNum>
-  <w:abstractNum w:abstractNumId="2" w15:restartNumberingAfterBreak="0">
+  <w:abstractNum w:abstractNumId="2">
     <w:nsid w:val="61CF0305"/>
     <w:multiLevelType w:val="multilevel"/>
     <w:tmpl w:val="EA8CAAB2"/>
@@ -5779,7 +5815,7 @@
 </file>
 
 <file path=word/styles.xml><?xml version="1.0" encoding="utf-8"?>
-<w:styles xmlns:mc="http://schemas.openxmlformats.org/markup-compatibility/2006" xmlns:r="http://schemas.openxmlformats.org/officeDocument/2006/relationships" xmlns:w="http://schemas.openxmlformats.org/wordprocessingml/2006/main" xmlns:w14="http://schemas.microsoft.com/office/word/2010/wordml" xmlns:w15="http://schemas.microsoft.com/office/word/2012/wordml" xmlns:w16cid="http://schemas.microsoft.com/office/word/2016/wordml/cid" xmlns:w16se="http://schemas.microsoft.com/office/word/2015/wordml/symex" mc:Ignorable="w14 w15 w16se w16cid">
+<w:styles xmlns:mc="http://schemas.openxmlformats.org/markup-compatibility/2006" xmlns:r="http://schemas.openxmlformats.org/officeDocument/2006/relationships" xmlns:w="http://schemas.openxmlformats.org/wordprocessingml/2006/main" xmlns:w14="http://schemas.microsoft.com/office/word/2010/wordml" xmlns:w15="http://schemas.microsoft.com/office/word/2012/wordml" mc:Ignorable="w14 w15">
   <w:docDefaults>
     <w:rPrDefault>
       <w:rPr>
@@ -5803,7 +5839,7 @@
       </w:pPr>
     </w:pPrDefault>
   </w:docDefaults>
-  <w:latentStyles w:defLockedState="0" w:defUIPriority="99" w:defSemiHidden="0" w:defUnhideWhenUsed="0" w:defQFormat="0" w:count="375">
+  <w:latentStyles w:defLockedState="0" w:defUIPriority="99" w:defSemiHidden="0" w:defUnhideWhenUsed="0" w:defQFormat="0" w:count="371">
     <w:lsdException w:name="Normal" w:uiPriority="0" w:qFormat="1"/>
     <w:lsdException w:name="heading 1" w:uiPriority="9" w:qFormat="1"/>
     <w:lsdException w:name="heading 2" w:semiHidden="1" w:uiPriority="9" w:unhideWhenUsed="1" w:qFormat="1"/>
@@ -6175,10 +6211,6 @@
     <w:lsdException w:name="List Table 5 Dark Accent 6" w:uiPriority="50"/>
     <w:lsdException w:name="List Table 6 Colorful Accent 6" w:uiPriority="51"/>
     <w:lsdException w:name="List Table 7 Colorful Accent 6" w:uiPriority="52"/>
-    <w:lsdException w:name="Mention" w:semiHidden="1" w:unhideWhenUsed="1"/>
-    <w:lsdException w:name="Smart Hyperlink" w:semiHidden="1" w:unhideWhenUsed="1"/>
-    <w:lsdException w:name="Hashtag" w:semiHidden="1" w:unhideWhenUsed="1"/>
-    <w:lsdException w:name="Unresolved Mention" w:semiHidden="1" w:unhideWhenUsed="1"/>
   </w:latentStyles>
   <w:style w:type="paragraph" w:default="1" w:styleId="Normal">
     <w:name w:val="Normal"/>
@@ -6353,7 +6385,9 @@
       <w:tblStyleRowBandSize w:val="1"/>
       <w:tblStyleColBandSize w:val="1"/>
       <w:tblCellMar>
+        <w:top w:w="0" w:type="dxa"/>
         <w:left w:w="108" w:type="dxa"/>
+        <w:bottom w:w="0" w:type="dxa"/>
         <w:right w:w="108" w:type="dxa"/>
       </w:tblCellMar>
     </w:tblPr>
@@ -6364,7 +6398,9 @@
       <w:tblStyleRowBandSize w:val="1"/>
       <w:tblStyleColBandSize w:val="1"/>
       <w:tblCellMar>
+        <w:top w:w="0" w:type="dxa"/>
         <w:left w:w="108" w:type="dxa"/>
+        <w:bottom w:w="0" w:type="dxa"/>
         <w:right w:w="108" w:type="dxa"/>
       </w:tblCellMar>
     </w:tblPr>
@@ -6375,7 +6411,9 @@
       <w:tblStyleRowBandSize w:val="1"/>
       <w:tblStyleColBandSize w:val="1"/>
       <w:tblCellMar>
+        <w:top w:w="0" w:type="dxa"/>
         <w:left w:w="108" w:type="dxa"/>
+        <w:bottom w:w="0" w:type="dxa"/>
         <w:right w:w="108" w:type="dxa"/>
       </w:tblCellMar>
     </w:tblPr>
@@ -6386,7 +6424,9 @@
       <w:tblStyleRowBandSize w:val="1"/>
       <w:tblStyleColBandSize w:val="1"/>
       <w:tblCellMar>
+        <w:top w:w="0" w:type="dxa"/>
         <w:left w:w="108" w:type="dxa"/>
+        <w:bottom w:w="0" w:type="dxa"/>
         <w:right w:w="108" w:type="dxa"/>
       </w:tblCellMar>
     </w:tblPr>
@@ -6397,7 +6437,9 @@
       <w:tblStyleRowBandSize w:val="1"/>
       <w:tblStyleColBandSize w:val="1"/>
       <w:tblCellMar>
+        <w:top w:w="0" w:type="dxa"/>
         <w:left w:w="108" w:type="dxa"/>
+        <w:bottom w:w="0" w:type="dxa"/>
         <w:right w:w="108" w:type="dxa"/>
       </w:tblCellMar>
     </w:tblPr>
@@ -6408,7 +6450,9 @@
       <w:tblStyleRowBandSize w:val="1"/>
       <w:tblStyleColBandSize w:val="1"/>
       <w:tblCellMar>
+        <w:top w:w="0" w:type="dxa"/>
         <w:left w:w="108" w:type="dxa"/>
+        <w:bottom w:w="0" w:type="dxa"/>
         <w:right w:w="108" w:type="dxa"/>
       </w:tblCellMar>
     </w:tblPr>
@@ -6419,7 +6463,9 @@
       <w:tblStyleRowBandSize w:val="1"/>
       <w:tblStyleColBandSize w:val="1"/>
       <w:tblCellMar>
+        <w:top w:w="0" w:type="dxa"/>
         <w:left w:w="108" w:type="dxa"/>
+        <w:bottom w:w="0" w:type="dxa"/>
         <w:right w:w="108" w:type="dxa"/>
       </w:tblCellMar>
     </w:tblPr>
@@ -6779,7 +6825,7 @@
 </file>
 
 <file path=customXml/itemProps1.xml><?xml version="1.0" encoding="utf-8"?>
-<ds:datastoreItem xmlns:ds="http://schemas.openxmlformats.org/officeDocument/2006/customXml" ds:itemID="{5382E5F2-E49F-4922-A30C-1BCA4BB71D96}">
+<ds:datastoreItem xmlns:ds="http://schemas.openxmlformats.org/officeDocument/2006/customXml" ds:itemID="{397D9608-0AE8-4490-AB2B-D23038B63F19}">
   <ds:schemaRefs>
     <ds:schemaRef ds:uri="http://schemas.openxmlformats.org/officeDocument/2006/bibliography"/>
   </ds:schemaRefs>

</xml_diff>